<commit_message>
assigments week 01 fixed
</commit_message>
<xml_diff>
--- a/Evidences/Week 01/W01 Assignment React Introduction Project – Diogo Rangel Dos Santos.docx
+++ b/Evidences/Week 01/W01 Assignment React Introduction Project – Diogo Rangel Dos Santos.docx
@@ -22,18 +22,7 @@
           <w:szCs w:val="28"/>
           <w:lang w:val="en-US"/>
         </w:rPr>
-        <w:t>W01 Assignment: React Introduction Project</w:t>
-      </w:r>
-      <w:r>
-        <w:rPr>
-          <w:b/>
-          <w:bCs/>
-          <w:noProof/>
-          <w:sz w:val="28"/>
-          <w:szCs w:val="28"/>
-          <w:lang w:val="en-US"/>
-        </w:rPr>
-        <w:t xml:space="preserve"> – Diogo Rangel Dos Santos</w:t>
+        <w:t>W01 Assignment: React Introduction Project – Diogo Rangel Dos Santos</w:t>
       </w:r>
     </w:p>
     <w:p>
@@ -92,19 +81,45 @@
           <w:szCs w:val="24"/>
           <w:lang w:val="en-US"/>
         </w:rPr>
-        <w:t>Evidence:</w:t>
+        <w:t>Evidence</w:t>
+      </w:r>
+      <w:r>
+        <w:rPr>
+          <w:noProof/>
+          <w:sz w:val="24"/>
+          <w:szCs w:val="24"/>
+          <w:lang w:val="en-US"/>
+        </w:rPr>
+        <w:t>s</w:t>
+      </w:r>
+      <w:r>
+        <w:rPr>
+          <w:noProof/>
+          <w:sz w:val="24"/>
+          <w:szCs w:val="24"/>
+          <w:lang w:val="en-US"/>
+        </w:rPr>
+        <w:t>:</w:t>
       </w:r>
     </w:p>
     <w:p>
+      <w:pPr>
+        <w:rPr>
+          <w:noProof/>
+          <w:sz w:val="24"/>
+          <w:szCs w:val="24"/>
+          <w:lang w:val="en-US"/>
+        </w:rPr>
+      </w:pPr>
       <w:r>
         <w:rPr>
           <w:noProof/>
         </w:rPr>
         <w:drawing>
-          <wp:inline distT="0" distB="0" distL="0" distR="0" wp14:anchorId="62133D5B" wp14:editId="11FFAF2C">
-            <wp:extent cx="5400040" cy="2732405"/>
+          <wp:inline distT="0" distB="0" distL="0" distR="0" wp14:anchorId="401C51B1" wp14:editId="62C5ED72">
+            <wp:extent cx="5400040" cy="2820035"/>
             <wp:effectExtent l="0" t="0" r="0" b="0"/>
-            <wp:docPr id="517139478" name="Imagem 1"/>
+            <wp:docPr id="769734824" name="Imagem 1"/>
             <wp:cNvGraphicFramePr>
               <a:graphicFrameLocks xmlns:a="http://schemas.openxmlformats.org/drawingml/2006/main" noChangeAspect="1"/>
             </wp:cNvGraphicFramePr>
@@ -112,7 +127,7 @@
               <a:graphicData uri="http://schemas.openxmlformats.org/drawingml/2006/picture">
                 <pic:pic xmlns:pic="http://schemas.openxmlformats.org/drawingml/2006/picture">
                   <pic:nvPicPr>
-                    <pic:cNvPr id="517139478" name=""/>
+                    <pic:cNvPr id="769734824" name=""/>
                     <pic:cNvPicPr/>
                   </pic:nvPicPr>
                   <pic:blipFill>
@@ -124,7 +139,7 @@
                   <pic:spPr>
                     <a:xfrm>
                       <a:off x="0" y="0"/>
-                      <a:ext cx="5400040" cy="2732405"/>
+                      <a:ext cx="5400040" cy="2820035"/>
                     </a:xfrm>
                     <a:prstGeom prst="rect">
                       <a:avLst/>
@@ -137,6 +152,174 @@
         </w:drawing>
       </w:r>
     </w:p>
+    <w:p>
+      <w:r>
+        <w:rPr>
+          <w:noProof/>
+        </w:rPr>
+        <w:drawing>
+          <wp:inline distT="0" distB="0" distL="0" distR="0" wp14:anchorId="53349511" wp14:editId="1FE1E242">
+            <wp:extent cx="5400040" cy="2800350"/>
+            <wp:effectExtent l="0" t="0" r="0" b="0"/>
+            <wp:docPr id="1948123374" name="Imagem 1"/>
+            <wp:cNvGraphicFramePr>
+              <a:graphicFrameLocks xmlns:a="http://schemas.openxmlformats.org/drawingml/2006/main" noChangeAspect="1"/>
+            </wp:cNvGraphicFramePr>
+            <a:graphic xmlns:a="http://schemas.openxmlformats.org/drawingml/2006/main">
+              <a:graphicData uri="http://schemas.openxmlformats.org/drawingml/2006/picture">
+                <pic:pic xmlns:pic="http://schemas.openxmlformats.org/drawingml/2006/picture">
+                  <pic:nvPicPr>
+                    <pic:cNvPr id="1948123374" name=""/>
+                    <pic:cNvPicPr/>
+                  </pic:nvPicPr>
+                  <pic:blipFill>
+                    <a:blip r:embed="rId6"/>
+                    <a:stretch>
+                      <a:fillRect/>
+                    </a:stretch>
+                  </pic:blipFill>
+                  <pic:spPr>
+                    <a:xfrm>
+                      <a:off x="0" y="0"/>
+                      <a:ext cx="5400040" cy="2800350"/>
+                    </a:xfrm>
+                    <a:prstGeom prst="rect">
+                      <a:avLst/>
+                    </a:prstGeom>
+                  </pic:spPr>
+                </pic:pic>
+              </a:graphicData>
+            </a:graphic>
+          </wp:inline>
+        </w:drawing>
+      </w:r>
+    </w:p>
+    <w:p>
+      <w:r>
+        <w:rPr>
+          <w:noProof/>
+        </w:rPr>
+        <w:lastRenderedPageBreak/>
+        <w:drawing>
+          <wp:inline distT="0" distB="0" distL="0" distR="0" wp14:anchorId="5822A377" wp14:editId="63E2209F">
+            <wp:extent cx="5400040" cy="2783205"/>
+            <wp:effectExtent l="0" t="0" r="0" b="0"/>
+            <wp:docPr id="518563732" name="Imagem 1"/>
+            <wp:cNvGraphicFramePr>
+              <a:graphicFrameLocks xmlns:a="http://schemas.openxmlformats.org/drawingml/2006/main" noChangeAspect="1"/>
+            </wp:cNvGraphicFramePr>
+            <a:graphic xmlns:a="http://schemas.openxmlformats.org/drawingml/2006/main">
+              <a:graphicData uri="http://schemas.openxmlformats.org/drawingml/2006/picture">
+                <pic:pic xmlns:pic="http://schemas.openxmlformats.org/drawingml/2006/picture">
+                  <pic:nvPicPr>
+                    <pic:cNvPr id="518563732" name=""/>
+                    <pic:cNvPicPr/>
+                  </pic:nvPicPr>
+                  <pic:blipFill>
+                    <a:blip r:embed="rId7"/>
+                    <a:stretch>
+                      <a:fillRect/>
+                    </a:stretch>
+                  </pic:blipFill>
+                  <pic:spPr>
+                    <a:xfrm>
+                      <a:off x="0" y="0"/>
+                      <a:ext cx="5400040" cy="2783205"/>
+                    </a:xfrm>
+                    <a:prstGeom prst="rect">
+                      <a:avLst/>
+                    </a:prstGeom>
+                  </pic:spPr>
+                </pic:pic>
+              </a:graphicData>
+            </a:graphic>
+          </wp:inline>
+        </w:drawing>
+      </w:r>
+    </w:p>
+    <w:p>
+      <w:r>
+        <w:rPr>
+          <w:noProof/>
+        </w:rPr>
+        <w:drawing>
+          <wp:inline distT="0" distB="0" distL="0" distR="0" wp14:anchorId="35110636" wp14:editId="09037716">
+            <wp:extent cx="5400040" cy="2734945"/>
+            <wp:effectExtent l="0" t="0" r="0" b="8255"/>
+            <wp:docPr id="746585657" name="Imagem 1"/>
+            <wp:cNvGraphicFramePr>
+              <a:graphicFrameLocks xmlns:a="http://schemas.openxmlformats.org/drawingml/2006/main" noChangeAspect="1"/>
+            </wp:cNvGraphicFramePr>
+            <a:graphic xmlns:a="http://schemas.openxmlformats.org/drawingml/2006/main">
+              <a:graphicData uri="http://schemas.openxmlformats.org/drawingml/2006/picture">
+                <pic:pic xmlns:pic="http://schemas.openxmlformats.org/drawingml/2006/picture">
+                  <pic:nvPicPr>
+                    <pic:cNvPr id="746585657" name=""/>
+                    <pic:cNvPicPr/>
+                  </pic:nvPicPr>
+                  <pic:blipFill>
+                    <a:blip r:embed="rId8"/>
+                    <a:stretch>
+                      <a:fillRect/>
+                    </a:stretch>
+                  </pic:blipFill>
+                  <pic:spPr>
+                    <a:xfrm>
+                      <a:off x="0" y="0"/>
+                      <a:ext cx="5400040" cy="2734945"/>
+                    </a:xfrm>
+                    <a:prstGeom prst="rect">
+                      <a:avLst/>
+                    </a:prstGeom>
+                  </pic:spPr>
+                </pic:pic>
+              </a:graphicData>
+            </a:graphic>
+          </wp:inline>
+        </w:drawing>
+      </w:r>
+      <w:r>
+        <w:rPr>
+          <w:noProof/>
+        </w:rPr>
+        <w:drawing>
+          <wp:inline distT="0" distB="0" distL="0" distR="0" wp14:anchorId="6F1DE115" wp14:editId="1DFAB8B5">
+            <wp:extent cx="5400040" cy="2656205"/>
+            <wp:effectExtent l="0" t="0" r="0" b="0"/>
+            <wp:docPr id="117964736" name="Imagem 1"/>
+            <wp:cNvGraphicFramePr>
+              <a:graphicFrameLocks xmlns:a="http://schemas.openxmlformats.org/drawingml/2006/main" noChangeAspect="1"/>
+            </wp:cNvGraphicFramePr>
+            <a:graphic xmlns:a="http://schemas.openxmlformats.org/drawingml/2006/main">
+              <a:graphicData uri="http://schemas.openxmlformats.org/drawingml/2006/picture">
+                <pic:pic xmlns:pic="http://schemas.openxmlformats.org/drawingml/2006/picture">
+                  <pic:nvPicPr>
+                    <pic:cNvPr id="117964736" name=""/>
+                    <pic:cNvPicPr/>
+                  </pic:nvPicPr>
+                  <pic:blipFill>
+                    <a:blip r:embed="rId9"/>
+                    <a:stretch>
+                      <a:fillRect/>
+                    </a:stretch>
+                  </pic:blipFill>
+                  <pic:spPr>
+                    <a:xfrm>
+                      <a:off x="0" y="0"/>
+                      <a:ext cx="5400040" cy="2656205"/>
+                    </a:xfrm>
+                    <a:prstGeom prst="rect">
+                      <a:avLst/>
+                    </a:prstGeom>
+                  </pic:spPr>
+                </pic:pic>
+              </a:graphicData>
+            </a:graphic>
+          </wp:inline>
+        </w:drawing>
+      </w:r>
+    </w:p>
+    <w:p/>
     <w:sectPr>
       <w:pgSz w:w="11906" w:h="16838"/>
       <w:pgMar w:top="1417" w:right="1701" w:bottom="1417" w:left="1701" w:header="708" w:footer="708" w:gutter="0"/>
@@ -750,6 +933,7 @@
   <w:style w:type="character" w:default="1" w:styleId="Fontepargpadro">
     <w:name w:val="Default Paragraph Font"/>
     <w:uiPriority w:val="1"/>
+    <w:semiHidden/>
     <w:unhideWhenUsed/>
   </w:style>
   <w:style w:type="table" w:default="1" w:styleId="Tabelanormal">

</xml_diff>